<commit_message>
comment & reply crud
</commit_message>
<xml_diff>
--- a/Interactive Comments Section.docx
+++ b/Interactive Comments Section.docx
@@ -22429,19 +22429,126 @@
         </w:rPr>
       </w:pPr>
     </w:p>
+    <w:p/>
+    <w:p>
+      <w:r>
+        <w:t>Failed to compile.</w:t>
+      </w:r>
+    </w:p>
+    <w:p/>
+    <w:p>
+      <w:r>
+        <w:t>./app/components/RepliesCommentsReply.jsx</w:t>
+      </w:r>
+    </w:p>
+    <w:p>
+      <w:r>
+        <w:t>146:6  Warning: React Hook useEffect has a missing dependency: 'localStorageKey'. Either include it or remove the dependency array.  react-hooks/exhaustive-deps</w:t>
+      </w:r>
+    </w:p>
+    <w:p/>
+    <w:p>
+      <w:r>
+        <w:t>./app/components/ReplyCard.jsx</w:t>
+      </w:r>
+    </w:p>
+    <w:p>
+      <w:r>
+        <w:t>129:6  Warning: React Hook useEffect has a missing dependency: 'localStorageKey'. Either include it or remove the dependency array.  react-hooks/exhaustive-deps</w:t>
+      </w:r>
+    </w:p>
+    <w:p/>
+    <w:p>
+      <w:r>
+        <w:t>./app/components/VoteButton.jsx</w:t>
+      </w:r>
+    </w:p>
+    <w:p>
+      <w:r>
+        <w:t>32:6  Warning: React Hook useEffect has a missing dependency: 'localStorageKey'. Either include it or remove the dependency array.  react-hooks/exhaustive-deps</w:t>
+      </w:r>
+    </w:p>
+    <w:p/>
+    <w:p>
+      <w:r>
+        <w:t>./app/login/page.js</w:t>
+      </w:r>
+    </w:p>
+    <w:p>
+      <w:r>
+        <w:t>15:52  Error: React Hook "useAuthContext" is called in function "login" that is neither a React function component nor a custom React Hook function. React component names must start with an uppercase letter. React Hook names must start with the word "use".  react-hooks/rules-of-hooks</w:t>
+      </w:r>
+    </w:p>
+    <w:p>
+      <w:r>
+        <w:t>17:18  Error: React Hook "useRouter" is called in function "login" that is neither a React function component nor a custom React Hook function. React component names must start with an uppercase letter. React Hook names must start with the word "use".  react-hooks/rules-of-hooks</w:t>
+      </w:r>
+    </w:p>
+    <w:p>
+      <w:r>
+        <w:t xml:space="preserve">18:31  Error: React Hook "useQuery" is called in function "login" that is neither a React function component nor a custom React Hook function. React component names must start with an </w:t>
+      </w:r>
+      <w:r>
+        <w:lastRenderedPageBreak/>
+        <w:t>uppercase letter. React Hook names must start with the word "use".  react-hooks/rules-of-hooks</w:t>
+      </w:r>
+    </w:p>
+    <w:p>
+      <w:r>
+        <w:t>22:18  Error: React Hook "useFormik" is called in function "login" that is neither a React function component nor a custom React Hook function. React component names must start with an uppercase letter. React Hook names must start with the word "use".  react-hooks/rules-of-hooks</w:t>
+      </w:r>
+    </w:p>
+    <w:p>
+      <w:r>
+        <w:t>43:3  Error: React Hook "useEffect" is called in function "login" that is neither a React function component nor a custom React Hook function. React component names must start with an uppercase letter. React Hook names must start with the word "use".  react-hooks/rules-of-hooks</w:t>
+      </w:r>
+    </w:p>
+    <w:p>
+      <w:r>
+        <w:t>50:6  Warning: React Hook useEffect has a missing dependency: 'router'. Either include it or remove the dependency array.  react-hooks/exhaustive-deps</w:t>
+      </w:r>
+    </w:p>
+    <w:p/>
+    <w:p>
+      <w:r>
+        <w:t>./app/page.js</w:t>
+      </w:r>
+    </w:p>
+    <w:p>
+      <w:r>
+        <w:t>34:33  Error: React Hook "useState" is called conditionally. React Hooks must be called in the exact same order in every component render. Did you accidentally call a React Hook after an early return?  react-hooks/rules-of-hooks</w:t>
+      </w:r>
+    </w:p>
+    <w:p>
+      <w:r>
+        <w:t>35:31  Error: React Hook "useState" is called conditionally. React Hooks must be called in the exact same order in every component render. Did you accidentally call a React Hook after an early return?  react-hooks/rules-of-hooks</w:t>
+      </w:r>
+    </w:p>
+    <w:p>
+      <w:r>
+        <w:t>40:18  Error: React Hook "useFormik" is called conditionally. React Hooks must be called in the exact same order in every component render. Did you accidentally call a React Hook after an early return?  react-hooks/rules-of-hooks</w:t>
+      </w:r>
+    </w:p>
     <w:p>
       <w:pPr>
         <w:rPr>
           <w:rFonts w:hint="eastAsia"/>
         </w:rPr>
       </w:pPr>
-    </w:p>
+      <w:r>
+        <w:t>63:3  Error: React Hook "useEffect" is called conditionally. React Hooks must be called in the exact same order in every component render. Did you accidentally call a React Hook after an early return?  react-hooks/rules-of-hooks</w:t>
+      </w:r>
+    </w:p>
+    <w:p/>
     <w:p>
       <w:pPr>
         <w:rPr>
           <w:rFonts w:hint="eastAsia"/>
         </w:rPr>
       </w:pPr>
+      <w:r>
+        <w:t>Form submission canceled because the form is not connected</w:t>
+      </w:r>
     </w:p>
     <w:sectPr>
       <w:pgSz w:w="11906" w:h="16838"/>

</xml_diff>